<commit_message>
update electron-react and react-antive-android
</commit_message>
<xml_diff>
--- a/electron-react.docx
+++ b/electron-react.docx
@@ -35,6 +35,27 @@
         </w:rPr>
         <w:t>环境安装</w:t>
       </w:r>
+    </w:p>
+    <w:p>
+      <w:pPr>
+        <w:pStyle w:val="2"/>
+        <w:rPr>
+          <w:rFonts w:hint="eastAsia"/>
+        </w:rPr>
+      </w:pPr>
+      <w:r>
+        <w:rPr>
+          <w:rFonts w:hint="eastAsia"/>
+        </w:rPr>
+        <w:t>安装过程</w:t>
+      </w:r>
+    </w:p>
+    <w:p>
+      <w:pPr>
+        <w:rPr>
+          <w:rFonts w:hint="eastAsia"/>
+        </w:rPr>
+      </w:pPr>
     </w:p>
     <w:p>
       <w:pPr>
@@ -514,13 +535,228 @@
         <w:t>再根据需要安装依赖的库</w:t>
       </w:r>
     </w:p>
-    <w:p/>
+    <w:p>
+      <w:pPr>
+        <w:pStyle w:val="2"/>
+      </w:pPr>
+      <w:r>
+        <w:lastRenderedPageBreak/>
+        <w:t>Electron</w:t>
+      </w:r>
+      <w:r>
+        <w:rPr>
+          <w:rFonts w:hint="eastAsia"/>
+        </w:rPr>
+        <w:t>下载慢的问题解决方案</w:t>
+      </w:r>
+    </w:p>
+    <w:p>
+      <w:pPr>
+        <w:widowControl/>
+        <w:spacing w:before="100" w:beforeAutospacing="1" w:after="100" w:afterAutospacing="1"/>
+        <w:jc w:val="left"/>
+        <w:rPr>
+          <w:rFonts w:ascii="宋体" w:eastAsia="宋体" w:hAnsi="宋体" w:cs="宋体"/>
+          <w:kern w:val="0"/>
+          <w:sz w:val="24"/>
+          <w:szCs w:val="24"/>
+        </w:rPr>
+      </w:pPr>
+      <w:r>
+        <w:rPr>
+          <w:rFonts w:ascii="宋体" w:eastAsia="宋体" w:hAnsi="宋体" w:cs="宋体"/>
+          <w:kern w:val="0"/>
+          <w:sz w:val="24"/>
+          <w:szCs w:val="24"/>
+        </w:rPr>
+        <w:t>安装Electron时会判断缓存中是否有要下载的zip包，如果没有的话就去下载这个zip包。但是往往下载这个zip包时非常慢，总是下载不成功。下面给出我的解决办法：</w:t>
+      </w:r>
+    </w:p>
+    <w:p>
+      <w:pPr>
+        <w:widowControl/>
+        <w:spacing w:before="100" w:beforeAutospacing="1" w:after="100" w:afterAutospacing="1"/>
+        <w:jc w:val="left"/>
+        <w:rPr>
+          <w:rFonts w:ascii="宋体" w:eastAsia="宋体" w:hAnsi="宋体" w:cs="宋体"/>
+          <w:kern w:val="0"/>
+          <w:sz w:val="24"/>
+          <w:szCs w:val="24"/>
+        </w:rPr>
+      </w:pPr>
+      <w:r>
+        <w:rPr>
+          <w:rFonts w:ascii="宋体" w:eastAsia="宋体" w:hAnsi="宋体" w:cs="宋体"/>
+          <w:kern w:val="0"/>
+          <w:sz w:val="24"/>
+          <w:szCs w:val="24"/>
+        </w:rPr>
+        <w:t xml:space="preserve">首先要知道缓存位置在哪，根据 </w:t>
+      </w:r>
+      <w:hyperlink r:id="rId5" w:tgtFrame="_blank" w:history="1">
+        <w:r>
+          <w:rPr>
+            <w:rFonts w:ascii="宋体" w:eastAsia="宋体" w:hAnsi="宋体" w:cs="宋体"/>
+            <w:b/>
+            <w:bCs/>
+            <w:color w:val="0000FF"/>
+            <w:kern w:val="0"/>
+            <w:sz w:val="24"/>
+            <w:szCs w:val="24"/>
+            <w:u w:val="single"/>
+          </w:rPr>
+          <w:t>electron-download</w:t>
+        </w:r>
+      </w:hyperlink>
+      <w:r>
+        <w:rPr>
+          <w:rFonts w:ascii="宋体" w:eastAsia="宋体" w:hAnsi="宋体" w:cs="宋体"/>
+          <w:kern w:val="0"/>
+          <w:sz w:val="24"/>
+          <w:szCs w:val="24"/>
+        </w:rPr>
+        <w:t>的描述,缓存的位置取决于操作系统，默认值为：</w:t>
+      </w:r>
+      <w:r>
+        <w:rPr>
+          <w:rFonts w:ascii="宋体" w:eastAsia="宋体" w:hAnsi="宋体" w:cs="宋体"/>
+          <w:kern w:val="0"/>
+          <w:sz w:val="24"/>
+          <w:szCs w:val="24"/>
+        </w:rPr>
+        <w:br/>
+        <w:t>Linux：$XDG_CACHE_HOME或~/.cache/electron/</w:t>
+      </w:r>
+      <w:r>
+        <w:rPr>
+          <w:rFonts w:ascii="宋体" w:eastAsia="宋体" w:hAnsi="宋体" w:cs="宋体"/>
+          <w:kern w:val="0"/>
+          <w:sz w:val="24"/>
+          <w:szCs w:val="24"/>
+        </w:rPr>
+        <w:br/>
+        <w:t>苹果系统：~/Library/Caches/electron/</w:t>
+      </w:r>
+      <w:r>
+        <w:rPr>
+          <w:rFonts w:ascii="宋体" w:eastAsia="宋体" w:hAnsi="宋体" w:cs="宋体"/>
+          <w:kern w:val="0"/>
+          <w:sz w:val="24"/>
+          <w:szCs w:val="24"/>
+        </w:rPr>
+        <w:br/>
+        <w:t>Windows：$LOCALAPPDATA/electron/Cache或~/AppData/Local/electron/Cache/</w:t>
+      </w:r>
+    </w:p>
+    <w:p>
+      <w:pPr>
+        <w:widowControl/>
+        <w:spacing w:before="100" w:beforeAutospacing="1" w:after="100" w:afterAutospacing="1"/>
+        <w:jc w:val="left"/>
+        <w:rPr>
+          <w:rFonts w:ascii="宋体" w:eastAsia="宋体" w:hAnsi="宋体" w:cs="宋体"/>
+          <w:kern w:val="0"/>
+          <w:sz w:val="24"/>
+          <w:szCs w:val="24"/>
+        </w:rPr>
+      </w:pPr>
+      <w:r>
+        <w:rPr>
+          <w:rFonts w:ascii="宋体" w:eastAsia="宋体" w:hAnsi="宋体" w:cs="宋体"/>
+          <w:kern w:val="0"/>
+          <w:sz w:val="24"/>
+          <w:szCs w:val="24"/>
+        </w:rPr>
+        <w:t>然后，</w:t>
+      </w:r>
+      <w:hyperlink r:id="rId6" w:tgtFrame="_blank" w:history="1">
+        <w:r>
+          <w:rPr>
+            <w:rFonts w:ascii="宋体" w:eastAsia="宋体" w:hAnsi="宋体" w:cs="宋体"/>
+            <w:color w:val="0000FF"/>
+            <w:kern w:val="0"/>
+            <w:sz w:val="24"/>
+            <w:szCs w:val="24"/>
+            <w:u w:val="single"/>
+          </w:rPr>
+          <w:t>下载</w:t>
+        </w:r>
+      </w:hyperlink>
+      <w:r>
+        <w:rPr>
+          <w:rFonts w:ascii="宋体" w:eastAsia="宋体" w:hAnsi="宋体" w:cs="宋体"/>
+          <w:kern w:val="0"/>
+          <w:sz w:val="24"/>
+          <w:szCs w:val="24"/>
+        </w:rPr>
+        <w:t>需要的zip版本的包,放到上面提到的缓存地址中。</w:t>
+      </w:r>
+    </w:p>
+    <w:p>
+      <w:pPr>
+        <w:widowControl/>
+        <w:spacing w:before="100" w:beforeAutospacing="1" w:after="100" w:afterAutospacing="1"/>
+        <w:jc w:val="left"/>
+        <w:rPr>
+          <w:rFonts w:ascii="宋体" w:eastAsia="宋体" w:hAnsi="宋体" w:cs="宋体"/>
+          <w:kern w:val="0"/>
+          <w:sz w:val="24"/>
+          <w:szCs w:val="24"/>
+        </w:rPr>
+      </w:pPr>
+      <w:r>
+        <w:rPr>
+          <w:rFonts w:ascii="宋体" w:eastAsia="宋体" w:hAnsi="宋体" w:cs="宋体"/>
+          <w:kern w:val="0"/>
+          <w:sz w:val="24"/>
+          <w:szCs w:val="24"/>
+        </w:rPr>
+        <w:t>最后，在命令窗口中执行npm install electron -g,执行成功</w:t>
+      </w:r>
+    </w:p>
+    <w:p>
+      <w:pPr>
+        <w:rPr>
+          <w:rFonts w:hint="eastAsia"/>
+        </w:rPr>
+      </w:pPr>
+      <w:r>
+        <w:rPr>
+          <w:rFonts w:hint="eastAsia"/>
+        </w:rPr>
+        <w:t>使用n</w:t>
+      </w:r>
+      <w:r>
+        <w:t xml:space="preserve">pm install </w:t>
+      </w:r>
+      <w:hyperlink r:id="rId7" w:history="1">
+        <w:r>
+          <w:rPr>
+            <w:rStyle w:val="a8"/>
+          </w:rPr>
+          <w:t>electron@6.1.3</w:t>
+        </w:r>
+      </w:hyperlink>
+      <w:r>
+        <w:t xml:space="preserve"> -g </w:t>
+      </w:r>
+      <w:r>
+        <w:rPr>
+          <w:rFonts w:hint="eastAsia"/>
+        </w:rPr>
+        <w:t>安装特定版本的e</w:t>
+      </w:r>
+      <w:r>
+        <w:t>lectron</w:t>
+      </w:r>
+      <w:bookmarkStart w:id="0" w:name="_GoBack"/>
+      <w:bookmarkEnd w:id="0"/>
+    </w:p>
     <w:p>
       <w:pPr>
         <w:pStyle w:val="1"/>
       </w:pPr>
       <w:r>
-        <w:lastRenderedPageBreak/>
         <w:t>electron</w:t>
       </w:r>
     </w:p>
@@ -566,9 +802,6 @@
       <w:pPr>
         <w:pStyle w:val="a5"/>
         <w:ind w:left="420" w:firstLineChars="0" w:firstLine="0"/>
-        <w:rPr>
-          <w:rFonts w:hint="eastAsia"/>
-        </w:rPr>
       </w:pPr>
       <w:r>
         <w:t xml:space="preserve">The main process has a few important responsibilites. It can respond to application </w:t>
@@ -594,9 +827,6 @@
       <w:pPr>
         <w:pStyle w:val="a5"/>
         <w:ind w:left="420" w:firstLineChars="0" w:firstLine="0"/>
-        <w:rPr>
-          <w:rFonts w:hint="eastAsia"/>
-        </w:rPr>
       </w:pPr>
       <w:r>
         <w:t xml:space="preserve">The main process can create and destroy renderer processes using Electron’s BrowserWindow module. Renderer processes can load web pages to display a GUI. Each process takes advantage of Chromiums’multiprocess architecture and runs on its own thread. </w:t>
@@ -607,6 +837,7 @@
         <w:pStyle w:val="2"/>
       </w:pPr>
       <w:r>
+        <w:lastRenderedPageBreak/>
         <w:t>Electron</w:t>
       </w:r>
       <w:r>
@@ -794,7 +1025,7 @@
         </w:rPr>
         <w:t>，它将禁用同源策略，如果此选项不是由开发者设置的，还会把</w:t>
       </w:r>
-      <w:bookmarkStart w:id="0" w:name="_Hlk21703902"/>
+      <w:bookmarkStart w:id="1" w:name="_Hlk21703902"/>
       <w:r>
         <w:rPr>
           <w:rFonts w:hint="eastAsia"/>
@@ -804,7 +1035,7 @@
       <w:r>
         <w:t>llowRunningInsecureContent</w:t>
       </w:r>
-      <w:bookmarkEnd w:id="0"/>
+      <w:bookmarkEnd w:id="1"/>
       <w:r>
         <w:rPr>
           <w:rFonts w:hint="eastAsia"/>
@@ -949,7 +1180,6 @@
         <w:rPr>
           <w:rFonts w:hint="eastAsia"/>
         </w:rPr>
-        <w:lastRenderedPageBreak/>
         <w:t>此脚本都可以访问所有N</w:t>
       </w:r>
       <w:r>
@@ -1156,11 +1386,6 @@
       </w:r>
     </w:p>
     <w:p>
-      <w:pPr>
-        <w:rPr>
-          <w:rFonts w:hint="eastAsia"/>
-        </w:rPr>
-      </w:pPr>
       <w:r>
         <w:rPr>
           <w:rFonts w:hint="eastAsia"/>
@@ -1185,8 +1410,6 @@
         </w:rPr>
         <w:t>。子框架可以通过属性和方法获得</w:t>
       </w:r>
-      <w:bookmarkStart w:id="1" w:name="_GoBack"/>
-      <w:bookmarkEnd w:id="1"/>
     </w:p>
     <w:p>
       <w:pPr>
@@ -1238,7 +1461,6 @@
     </w:p>
     <w:p>
       <w:r>
-        <w:lastRenderedPageBreak/>
         <w:t>display属性：</w:t>
       </w:r>
     </w:p>
@@ -1688,7 +1910,7 @@
     </w:rPrDefault>
     <w:pPrDefault/>
   </w:docDefaults>
-  <w:latentStyles w:defLockedState="0" w:defUIPriority="99" w:defSemiHidden="0" w:defUnhideWhenUsed="0" w:defQFormat="0" w:count="377">
+  <w:latentStyles w:defLockedState="0" w:defUIPriority="99" w:defSemiHidden="0" w:defUnhideWhenUsed="0" w:defQFormat="0" w:count="376">
     <w:lsdException w:name="Normal" w:uiPriority="0" w:qFormat="1"/>
     <w:lsdException w:name="heading 1" w:uiPriority="9" w:qFormat="1"/>
     <w:lsdException w:name="heading 2" w:semiHidden="1" w:uiPriority="9" w:unhideWhenUsed="1" w:qFormat="1"/>
@@ -2065,7 +2287,6 @@
     <w:lsdException w:name="Hashtag" w:semiHidden="1" w:unhideWhenUsed="1"/>
     <w:lsdException w:name="Unresolved Mention" w:semiHidden="1" w:unhideWhenUsed="1"/>
     <w:lsdException w:name="Smart Link" w:semiHidden="1" w:unhideWhenUsed="1"/>
-    <w:lsdException w:name="Smart Link Error" w:semiHidden="1" w:unhideWhenUsed="1"/>
   </w:latentStyles>
   <w:style w:type="paragraph" w:default="1" w:styleId="a">
     <w:name w:val="Normal"/>
@@ -2561,6 +2782,72 @@
       <w:szCs w:val="24"/>
     </w:rPr>
   </w:style>
+  <w:style w:type="paragraph" w:styleId="a6">
+    <w:name w:val="Normal (Web)"/>
+    <w:basedOn w:val="a"/>
+    <w:uiPriority w:val="99"/>
+    <w:semiHidden/>
+    <w:unhideWhenUsed/>
+    <w:rsid w:val="00E82F5E"/>
+    <w:pPr>
+      <w:widowControl/>
+      <w:spacing w:before="100" w:beforeAutospacing="1" w:after="100" w:afterAutospacing="1"/>
+      <w:jc w:val="left"/>
+    </w:pPr>
+    <w:rPr>
+      <w:rFonts w:ascii="宋体" w:eastAsia="宋体" w:hAnsi="宋体" w:cs="宋体"/>
+      <w:kern w:val="0"/>
+      <w:sz w:val="24"/>
+      <w:szCs w:val="24"/>
+    </w:rPr>
+  </w:style>
+  <w:style w:type="character" w:styleId="a7">
+    <w:name w:val="Strong"/>
+    <w:basedOn w:val="a0"/>
+    <w:uiPriority w:val="22"/>
+    <w:qFormat/>
+    <w:rsid w:val="00E82F5E"/>
+    <w:rPr>
+      <w:b/>
+      <w:bCs/>
+    </w:rPr>
+  </w:style>
+  <w:style w:type="character" w:styleId="a8">
+    <w:name w:val="Hyperlink"/>
+    <w:basedOn w:val="a0"/>
+    <w:uiPriority w:val="99"/>
+    <w:unhideWhenUsed/>
+    <w:rsid w:val="00E82F5E"/>
+    <w:rPr>
+      <w:color w:val="0000FF"/>
+      <w:u w:val="single"/>
+    </w:rPr>
+  </w:style>
+  <w:style w:type="character" w:styleId="HTML1">
+    <w:name w:val="HTML Code"/>
+    <w:basedOn w:val="a0"/>
+    <w:uiPriority w:val="99"/>
+    <w:semiHidden/>
+    <w:unhideWhenUsed/>
+    <w:rsid w:val="00E82F5E"/>
+    <w:rPr>
+      <w:rFonts w:ascii="宋体" w:eastAsia="宋体" w:hAnsi="宋体" w:cs="宋体"/>
+      <w:sz w:val="24"/>
+      <w:szCs w:val="24"/>
+    </w:rPr>
+  </w:style>
+  <w:style w:type="character" w:styleId="a9">
+    <w:name w:val="Unresolved Mention"/>
+    <w:basedOn w:val="a0"/>
+    <w:uiPriority w:val="99"/>
+    <w:semiHidden/>
+    <w:unhideWhenUsed/>
+    <w:rsid w:val="00E82F5E"/>
+    <w:rPr>
+      <w:color w:val="605E5C"/>
+      <w:shd w:val="clear" w:color="auto" w:fill="E1DFDD"/>
+    </w:rPr>
+  </w:style>
 </w:styles>
 </file>
 

</xml_diff>

<commit_message>
modify electron-react and web3j-maven-java
</commit_message>
<xml_diff>
--- a/electron-react.docx
+++ b/electron-react.docx
@@ -39,9 +39,6 @@
     <w:p>
       <w:pPr>
         <w:pStyle w:val="2"/>
-        <w:rPr>
-          <w:rFonts w:hint="eastAsia"/>
-        </w:rPr>
       </w:pPr>
       <w:r>
         <w:rPr>
@@ -50,13 +47,7 @@
         <w:t>安装过程</w:t>
       </w:r>
     </w:p>
-    <w:p>
-      <w:pPr>
-        <w:rPr>
-          <w:rFonts w:hint="eastAsia"/>
-        </w:rPr>
-      </w:pPr>
-    </w:p>
+    <w:p/>
     <w:p>
       <w:pPr>
         <w:pStyle w:val="a5"/>
@@ -715,11 +706,6 @@
       </w:r>
     </w:p>
     <w:p>
-      <w:pPr>
-        <w:rPr>
-          <w:rFonts w:hint="eastAsia"/>
-        </w:rPr>
-      </w:pPr>
       <w:r>
         <w:rPr>
           <w:rFonts w:hint="eastAsia"/>
@@ -749,8 +735,134 @@
       <w:r>
         <w:t>lectron</w:t>
       </w:r>
-      <w:bookmarkStart w:id="0" w:name="_GoBack"/>
-      <w:bookmarkEnd w:id="0"/>
+    </w:p>
+    <w:p/>
+    <w:p/>
+    <w:p>
+      <w:r>
+        <w:rPr>
+          <w:rFonts w:hint="eastAsia"/>
+        </w:rPr>
+        <w:t>问题描述</w:t>
+      </w:r>
+    </w:p>
+    <w:p>
+      <w:r>
+        <w:rPr>
+          <w:rFonts w:hint="eastAsia"/>
+        </w:rPr>
+        <w:t>在</w:t>
+      </w:r>
+      <w:proofErr w:type="gramStart"/>
+      <w:r>
+        <w:rPr>
+          <w:rFonts w:hint="eastAsia"/>
+        </w:rPr>
+        <w:t>运行官网示例</w:t>
+      </w:r>
+      <w:proofErr w:type="gramEnd"/>
+      <w:r>
+        <w:rPr>
+          <w:rFonts w:hint="eastAsia"/>
+        </w:rPr>
+        <w:t>的过程中，一个安装包（</w:t>
+      </w:r>
+      <w:r>
+        <w:t>electron-v1.8.6-darwin-x64.zip）下载特别慢，基本下载不下来。更改npm的安装源到taobao的镜像，也没有效果。</w:t>
+      </w:r>
+    </w:p>
+    <w:p/>
+    <w:p>
+      <w:r>
+        <w:rPr>
+          <w:rFonts w:hint="eastAsia"/>
+        </w:rPr>
+        <w:t>解决方案</w:t>
+      </w:r>
+    </w:p>
+    <w:p>
+      <w:r>
+        <w:rPr>
+          <w:rFonts w:hint="eastAsia"/>
+        </w:rPr>
+        <w:t>所以，可以先在这里下载安装包：</w:t>
+      </w:r>
+    </w:p>
+    <w:p/>
+    <w:p>
+      <w:r>
+        <w:t>https://npm.taobao.org/mirrors/electron/</w:t>
+      </w:r>
+    </w:p>
+    <w:p/>
+    <w:p>
+      <w:r>
+        <w:rPr>
+          <w:rFonts w:hint="eastAsia"/>
+        </w:rPr>
+        <w:t>然后，将安装包（</w:t>
+      </w:r>
+      <w:r>
+        <w:t>.zip文件）拷贝到以下路径（Mac）：</w:t>
+      </w:r>
+    </w:p>
+    <w:p/>
+    <w:p>
+      <w:r>
+        <w:rPr>
+          <w:rFonts w:hint="eastAsia"/>
+        </w:rPr>
+        <w:t>作者：</w:t>
+      </w:r>
+      <w:r>
+        <w:t>iOSnow</w:t>
+      </w:r>
+    </w:p>
+    <w:p>
+      <w:r>
+        <w:rPr>
+          <w:rFonts w:hint="eastAsia"/>
+        </w:rPr>
+        <w:t>链接：</w:t>
+      </w:r>
+      <w:r>
+        <w:t>https://www.jianshu.com/p/d4a8768e0617</w:t>
+      </w:r>
+    </w:p>
+    <w:p>
+      <w:r>
+        <w:rPr>
+          <w:rFonts w:hint="eastAsia"/>
+        </w:rPr>
+        <w:t>来源：简书</w:t>
+      </w:r>
+    </w:p>
+    <w:p>
+      <w:pPr>
+        <w:rPr>
+          <w:rFonts w:hint="eastAsia"/>
+        </w:rPr>
+      </w:pPr>
+      <w:r>
+        <w:rPr>
+          <w:rFonts w:hint="eastAsia"/>
+        </w:rPr>
+        <w:t>著作权</w:t>
+      </w:r>
+      <w:proofErr w:type="gramStart"/>
+      <w:r>
+        <w:rPr>
+          <w:rFonts w:hint="eastAsia"/>
+        </w:rPr>
+        <w:t>归作者</w:t>
+      </w:r>
+      <w:proofErr w:type="gramEnd"/>
+      <w:r>
+        <w:rPr>
+          <w:rFonts w:hint="eastAsia"/>
+        </w:rPr>
+        <w:t>所有。商业转载请联系作者获得授权，非商业转载请注明出处。</w:t>
+      </w:r>
     </w:p>
     <w:p>
       <w:pPr>
@@ -782,7 +894,11 @@
     </w:p>
     <w:p>
       <w:r>
-        <w:t>Eletron appliactions consist of two types of processes: the main process and zero or more renderer processes. Each process plays a different role in the appliaction. The electron runtime includes different modules to assist you in building your application. Certain modules, such as the ability to read and write from the system’s clipboard, are available in both types of processes. Others, such as the ability to access an operating system’s APIs, are limited to the main process.</w:t>
+        <w:t xml:space="preserve">Eletron appliactions consist of two types of processes: the main process and zero or more </w:t>
+      </w:r>
+      <w:r>
+        <w:lastRenderedPageBreak/>
+        <w:t>renderer processes. Each process plays a different role in the appliaction. The electron runtime includes different modules to assist you in building your application. Certain modules, such as the ability to read and write from the system’s clipboard, are available in both types of processes. Others, such as the ability to access an operating system’s APIs, are limited to the main process.</w:t>
       </w:r>
     </w:p>
     <w:p>
@@ -837,7 +953,6 @@
         <w:pStyle w:val="2"/>
       </w:pPr>
       <w:r>
-        <w:lastRenderedPageBreak/>
         <w:t>Electron</w:t>
       </w:r>
       <w:r>
@@ -976,11 +1091,19 @@
       <w:r>
         <w:t>eb</w:t>
       </w:r>
-      <w:r>
-        <w:rPr>
-          <w:rFonts w:hint="eastAsia"/>
-        </w:rPr>
-        <w:t>工作器中启用了N</w:t>
+      <w:proofErr w:type="gramStart"/>
+      <w:r>
+        <w:rPr>
+          <w:rFonts w:hint="eastAsia"/>
+        </w:rPr>
+        <w:t>工作器</w:t>
+      </w:r>
+      <w:proofErr w:type="gramEnd"/>
+      <w:r>
+        <w:rPr>
+          <w:rFonts w:hint="eastAsia"/>
+        </w:rPr>
+        <w:t>中启用了N</w:t>
       </w:r>
       <w:r>
         <w:t>ode</w:t>
@@ -1025,7 +1148,7 @@
         </w:rPr>
         <w:t>，它将禁用同源策略，如果此选项不是由开发者设置的，还会把</w:t>
       </w:r>
-      <w:bookmarkStart w:id="1" w:name="_Hlk21703902"/>
+      <w:bookmarkStart w:id="0" w:name="_Hlk21703902"/>
       <w:r>
         <w:rPr>
           <w:rFonts w:hint="eastAsia"/>
@@ -1035,7 +1158,7 @@
       <w:r>
         <w:t>llowRunningInsecureContent</w:t>
       </w:r>
-      <w:bookmarkEnd w:id="1"/>
+      <w:bookmarkEnd w:id="0"/>
       <w:r>
         <w:rPr>
           <w:rFonts w:hint="eastAsia"/>
@@ -1253,7 +1376,21 @@
         <w:rPr>
           <w:rFonts w:hint="eastAsia"/>
         </w:rPr>
-        <w:t>从主进程到渲染进程的异步通信</w:t>
+        <w:t>从</w:t>
+      </w:r>
+      <w:proofErr w:type="gramStart"/>
+      <w:r>
+        <w:rPr>
+          <w:rFonts w:hint="eastAsia"/>
+        </w:rPr>
+        <w:t>主进程到</w:t>
+      </w:r>
+      <w:proofErr w:type="gramEnd"/>
+      <w:r>
+        <w:rPr>
+          <w:rFonts w:hint="eastAsia"/>
+        </w:rPr>
+        <w:t>渲染进程的异步通信</w:t>
       </w:r>
       <w:r>
         <w:rPr>
@@ -1268,7 +1405,42 @@
         <w:rPr>
           <w:rFonts w:hint="eastAsia"/>
         </w:rPr>
-        <w:t>类的一个实例。当在主进程使用时，它处理从渲染进程（网页）发送出来的异步和同步信息。从渲染进程发送的消息将被发送到该模块。</w:t>
+        <w:t>类的一个实例。当在</w:t>
+      </w:r>
+      <w:proofErr w:type="gramStart"/>
+      <w:r>
+        <w:rPr>
+          <w:rFonts w:hint="eastAsia"/>
+        </w:rPr>
+        <w:t>主进程</w:t>
+      </w:r>
+      <w:proofErr w:type="gramEnd"/>
+      <w:r>
+        <w:rPr>
+          <w:rFonts w:hint="eastAsia"/>
+        </w:rPr>
+        <w:t>使用时，它处</w:t>
+      </w:r>
+      <w:r>
+        <w:rPr>
+          <w:rFonts w:hint="eastAsia"/>
+        </w:rPr>
+        <w:lastRenderedPageBreak/>
+        <w:t>理从渲染进程（网页）发送出来的</w:t>
+      </w:r>
+      <w:proofErr w:type="gramStart"/>
+      <w:r>
+        <w:rPr>
+          <w:rFonts w:hint="eastAsia"/>
+        </w:rPr>
+        <w:t>异步和</w:t>
+      </w:r>
+      <w:proofErr w:type="gramEnd"/>
+      <w:r>
+        <w:rPr>
+          <w:rFonts w:hint="eastAsia"/>
+        </w:rPr>
+        <w:t>同步信息。从渲染进程发送的消息将被发送到该模块。</w:t>
       </w:r>
     </w:p>
     <w:p>
@@ -1309,7 +1481,21 @@
         <w:rPr>
           <w:rFonts w:hint="eastAsia"/>
         </w:rPr>
-        <w:t>从渲染器进程到主进程的异步通信。</w:t>
+        <w:t>从</w:t>
+      </w:r>
+      <w:proofErr w:type="gramStart"/>
+      <w:r>
+        <w:rPr>
+          <w:rFonts w:hint="eastAsia"/>
+        </w:rPr>
+        <w:t>渲染器进程到主进程</w:t>
+      </w:r>
+      <w:proofErr w:type="gramEnd"/>
+      <w:r>
+        <w:rPr>
+          <w:rFonts w:hint="eastAsia"/>
+        </w:rPr>
+        <w:t>的异步通信。</w:t>
       </w:r>
     </w:p>
     <w:p/>
@@ -1327,7 +1513,15 @@
     <w:p/>
     <w:p>
       <w:r>
-        <w:t>ipcRenderer 是一个 EventEmitter 的实例。 你可以使用它提供的一些方法从渲染进程 (web 页面) 发送同步或异步的消息到主进程。 也可以接收主进程回复的消息。</w:t>
+        <w:t>ipcRenderer 是一个 EventEmitter 的实例。 你可以使用它提供的一些方法从渲染进程 (web 页面) 发送同步或异步的消息到主进程。 也可以接收</w:t>
+      </w:r>
+      <w:proofErr w:type="gramStart"/>
+      <w:r>
+        <w:t>主进程</w:t>
+      </w:r>
+      <w:proofErr w:type="gramEnd"/>
+      <w:r>
+        <w:t>回复的消息。</w:t>
       </w:r>
     </w:p>
     <w:p/>
@@ -1350,7 +1544,21 @@
         <w:rPr>
           <w:rFonts w:hint="eastAsia"/>
         </w:rPr>
-        <w:t>在渲染进程中使用主进程模块。在渲染进程中，它代表主进程。使用r</w:t>
+        <w:t>在渲染进程中使用</w:t>
+      </w:r>
+      <w:proofErr w:type="gramStart"/>
+      <w:r>
+        <w:rPr>
+          <w:rFonts w:hint="eastAsia"/>
+        </w:rPr>
+        <w:t>主进程</w:t>
+      </w:r>
+      <w:proofErr w:type="gramEnd"/>
+      <w:r>
+        <w:rPr>
+          <w:rFonts w:hint="eastAsia"/>
+        </w:rPr>
+        <w:t>模块。在渲染进程中，它代表主进程。使用r</w:t>
       </w:r>
       <w:r>
         <w:t>emote</w:t>
@@ -1470,11 +1678,33 @@
       </w:r>
     </w:p>
     <w:p>
-      <w:r>
-        <w:rPr>
-          <w:rFonts w:hint="eastAsia"/>
-        </w:rPr>
-        <w:t>块级元素的默认值，元素会被显示为块级元素，该元素前后会带有换行符</w:t>
+      <w:proofErr w:type="gramStart"/>
+      <w:r>
+        <w:rPr>
+          <w:rFonts w:hint="eastAsia"/>
+        </w:rPr>
+        <w:t>块级元素</w:t>
+      </w:r>
+      <w:proofErr w:type="gramEnd"/>
+      <w:r>
+        <w:rPr>
+          <w:rFonts w:hint="eastAsia"/>
+        </w:rPr>
+        <w:t>的默认值，元素会被显示</w:t>
+      </w:r>
+      <w:proofErr w:type="gramStart"/>
+      <w:r>
+        <w:rPr>
+          <w:rFonts w:hint="eastAsia"/>
+        </w:rPr>
+        <w:t>为块级元素</w:t>
+      </w:r>
+      <w:proofErr w:type="gramEnd"/>
+      <w:r>
+        <w:rPr>
+          <w:rFonts w:hint="eastAsia"/>
+        </w:rPr>
+        <w:t>，该元素前后会带有换行符</w:t>
       </w:r>
     </w:p>
     <w:p>
@@ -1500,6 +1730,7 @@
         <w:rPr>
           <w:rFonts w:hint="eastAsia"/>
         </w:rPr>
+        <w:lastRenderedPageBreak/>
         <w:t>行内块元素，元素既具有内联元素的特性，也具有块元素的特性</w:t>
       </w:r>
     </w:p>
@@ -1575,6 +1806,313 @@
       </w:r>
     </w:p>
     <w:p/>
+    <w:p>
+      <w:pPr>
+        <w:pStyle w:val="1"/>
+      </w:pPr>
+      <w:r>
+        <w:rPr>
+          <w:rFonts w:hint="eastAsia"/>
+        </w:rPr>
+        <w:t>第一个e</w:t>
+      </w:r>
+      <w:r>
+        <w:t>lectron</w:t>
+      </w:r>
+      <w:r>
+        <w:rPr>
+          <w:rFonts w:hint="eastAsia"/>
+        </w:rPr>
+        <w:t>应用</w:t>
+      </w:r>
+    </w:p>
+    <w:p>
+      <w:r>
+        <w:rPr>
+          <w:rFonts w:hint="eastAsia"/>
+        </w:rPr>
+        <w:t>使用n</w:t>
+      </w:r>
+      <w:r>
+        <w:t>odejs 12.13.0</w:t>
+      </w:r>
+      <w:r>
+        <w:rPr>
+          <w:rFonts w:hint="eastAsia"/>
+        </w:rPr>
+        <w:t>,</w:t>
+      </w:r>
+      <w:r>
+        <w:t xml:space="preserve"> </w:t>
+      </w:r>
+      <w:r>
+        <w:rPr>
+          <w:rFonts w:hint="eastAsia"/>
+        </w:rPr>
+        <w:t>ele</w:t>
+      </w:r>
+      <w:r>
+        <w:t>ctron6.1.4</w:t>
+      </w:r>
+    </w:p>
+    <w:p/>
+    <w:p>
+      <w:r>
+        <w:t>const electron = require('electron');</w:t>
+      </w:r>
+    </w:p>
+    <w:p>
+      <w:r>
+        <w:t>const {app, BrowserWindow} = require('electron');</w:t>
+      </w:r>
+    </w:p>
+    <w:p/>
+    <w:p>
+      <w:r>
+        <w:t xml:space="preserve">function </w:t>
+      </w:r>
+      <w:proofErr w:type="gramStart"/>
+      <w:r>
+        <w:t>createWindow(</w:t>
+      </w:r>
+      <w:proofErr w:type="gramEnd"/>
+      <w:r>
+        <w:t>){</w:t>
+      </w:r>
+    </w:p>
+    <w:p>
+      <w:r>
+        <w:t xml:space="preserve">    let win = new </w:t>
+      </w:r>
+      <w:proofErr w:type="gramStart"/>
+      <w:r>
+        <w:t>BrowserWindow(</w:t>
+      </w:r>
+      <w:proofErr w:type="gramEnd"/>
+      <w:r>
+        <w:t>{</w:t>
+      </w:r>
+    </w:p>
+    <w:p>
+      <w:r>
+        <w:t xml:space="preserve">        width:800,</w:t>
+      </w:r>
+    </w:p>
+    <w:p>
+      <w:r>
+        <w:t xml:space="preserve">        height: 600,</w:t>
+      </w:r>
+    </w:p>
+    <w:p>
+      <w:r>
+        <w:t xml:space="preserve">        webPreferences: {</w:t>
+      </w:r>
+    </w:p>
+    <w:p>
+      <w:r>
+        <w:t xml:space="preserve">            nodeIntegration: true</w:t>
+      </w:r>
+    </w:p>
+    <w:p>
+      <w:r>
+        <w:t xml:space="preserve">        }</w:t>
+      </w:r>
+    </w:p>
+    <w:p>
+      <w:r>
+        <w:t xml:space="preserve">    })</w:t>
+      </w:r>
+    </w:p>
+    <w:p>
+      <w:r>
+        <w:t xml:space="preserve">    </w:t>
+      </w:r>
+      <w:proofErr w:type="gramStart"/>
+      <w:r>
+        <w:t>win.loadFile</w:t>
+      </w:r>
+      <w:proofErr w:type="gramEnd"/>
+      <w:r>
+        <w:t>('index.html');</w:t>
+      </w:r>
+    </w:p>
+    <w:p/>
+    <w:p>
+      <w:r>
+        <w:t xml:space="preserve">    </w:t>
+      </w:r>
+      <w:proofErr w:type="gramStart"/>
+      <w:r>
+        <w:t>win.webContents.openDevTools</w:t>
+      </w:r>
+      <w:proofErr w:type="gramEnd"/>
+      <w:r>
+        <w:t>()</w:t>
+      </w:r>
+    </w:p>
+    <w:p/>
+    <w:p>
+      <w:r>
+        <w:t xml:space="preserve">    </w:t>
+      </w:r>
+      <w:proofErr w:type="gramStart"/>
+      <w:r>
+        <w:t>win.on</w:t>
+      </w:r>
+      <w:proofErr w:type="gramEnd"/>
+      <w:r>
+        <w:t>('closed',()=&gt; {</w:t>
+      </w:r>
+    </w:p>
+    <w:p>
+      <w:r>
+        <w:t xml:space="preserve">        win = null;</w:t>
+      </w:r>
+    </w:p>
+    <w:p>
+      <w:r>
+        <w:t xml:space="preserve">    })</w:t>
+      </w:r>
+    </w:p>
+    <w:p>
+      <w:r>
+        <w:t>}</w:t>
+      </w:r>
+    </w:p>
+    <w:p>
+      <w:proofErr w:type="gramStart"/>
+      <w:r>
+        <w:t>app.on</w:t>
+      </w:r>
+      <w:proofErr w:type="gramEnd"/>
+      <w:r>
+        <w:t>('ready',createWindow);</w:t>
+      </w:r>
+    </w:p>
+    <w:p/>
+    <w:p>
+      <w:proofErr w:type="gramStart"/>
+      <w:r>
+        <w:t>app.on</w:t>
+      </w:r>
+      <w:proofErr w:type="gramEnd"/>
+      <w:r>
+        <w:t>('window-all-closed', () =&gt; {</w:t>
+      </w:r>
+    </w:p>
+    <w:p>
+      <w:r>
+        <w:t xml:space="preserve">    // 在 macOS 上，除非用户用 Cmd + Q 确定地退出，</w:t>
+      </w:r>
+    </w:p>
+    <w:p>
+      <w:r>
+        <w:t xml:space="preserve">    // 否则绝大部分应用及其菜单栏会保持激活。</w:t>
+      </w:r>
+    </w:p>
+    <w:p>
+      <w:r>
+        <w:t xml:space="preserve">    if (</w:t>
+      </w:r>
+      <w:proofErr w:type="gramStart"/>
+      <w:r>
+        <w:t>process.platform</w:t>
+      </w:r>
+      <w:proofErr w:type="gramEnd"/>
+      <w:r>
+        <w:t xml:space="preserve"> !== 'darwin') {</w:t>
+      </w:r>
+    </w:p>
+    <w:p>
+      <w:r>
+        <w:t xml:space="preserve">      </w:t>
+      </w:r>
+      <w:proofErr w:type="gramStart"/>
+      <w:r>
+        <w:t>app.quit</w:t>
+      </w:r>
+      <w:proofErr w:type="gramEnd"/>
+      <w:r>
+        <w:t>()</w:t>
+      </w:r>
+    </w:p>
+    <w:p>
+      <w:r>
+        <w:t xml:space="preserve">    }</w:t>
+      </w:r>
+    </w:p>
+    <w:p>
+      <w:r>
+        <w:t xml:space="preserve">  })</w:t>
+      </w:r>
+    </w:p>
+    <w:p>
+      <w:r>
+        <w:t xml:space="preserve">  </w:t>
+      </w:r>
+    </w:p>
+    <w:p>
+      <w:r>
+        <w:lastRenderedPageBreak/>
+        <w:t xml:space="preserve">  </w:t>
+      </w:r>
+      <w:proofErr w:type="gramStart"/>
+      <w:r>
+        <w:t>app.on</w:t>
+      </w:r>
+      <w:proofErr w:type="gramEnd"/>
+      <w:r>
+        <w:t>('activate', () =&gt; {</w:t>
+      </w:r>
+    </w:p>
+    <w:p>
+      <w:r>
+        <w:t xml:space="preserve">    // 在macOS上，当单击dock图标并且没有其他窗口打开时，</w:t>
+      </w:r>
+    </w:p>
+    <w:p>
+      <w:r>
+        <w:t xml:space="preserve">    // 通常在应用程序中重新创建一个窗口。</w:t>
+      </w:r>
+    </w:p>
+    <w:p>
+      <w:r>
+        <w:t xml:space="preserve">    if (win === null) {</w:t>
+      </w:r>
+    </w:p>
+    <w:p>
+      <w:r>
+        <w:t xml:space="preserve">      </w:t>
+      </w:r>
+      <w:proofErr w:type="gramStart"/>
+      <w:r>
+        <w:t>createWindow(</w:t>
+      </w:r>
+      <w:proofErr w:type="gramEnd"/>
+      <w:r>
+        <w:t>)</w:t>
+      </w:r>
+    </w:p>
+    <w:p>
+      <w:r>
+        <w:t xml:space="preserve">    }</w:t>
+      </w:r>
+    </w:p>
+    <w:p>
+      <w:r>
+        <w:t xml:space="preserve">  })</w:t>
+      </w:r>
+    </w:p>
+    <w:p/>
+    <w:p>
+      <w:pPr>
+        <w:rPr>
+          <w:rFonts w:hint="eastAsia"/>
+        </w:rPr>
+      </w:pPr>
+      <w:bookmarkStart w:id="1" w:name="_GoBack"/>
+      <w:bookmarkEnd w:id="1"/>
+    </w:p>
     <w:sectPr>
       <w:pgSz w:w="11906" w:h="16838"/>
       <w:pgMar w:top="1440" w:right="1800" w:bottom="1440" w:left="1800" w:header="851" w:footer="992" w:gutter="0"/>

</xml_diff>

<commit_message>
add gin and mongodb-go
</commit_message>
<xml_diff>
--- a/electron-react.docx
+++ b/electron-react.docx
@@ -797,8 +797,6 @@
       <w:pPr>
         <w:pStyle w:val="1"/>
       </w:pPr>
-      <w:bookmarkStart w:id="0" w:name="_GoBack"/>
-      <w:bookmarkEnd w:id="0"/>
       <w:r>
         <w:t>electron</w:t>
       </w:r>
@@ -914,6 +912,512 @@
     </w:p>
     <w:p>
       <w:pPr>
+        <w:pStyle w:val="4"/>
+      </w:pPr>
+      <w:r>
+        <w:rPr>
+          <w:rFonts w:hint="eastAsia"/>
+        </w:rPr>
+        <w:t>方法</w:t>
+      </w:r>
+    </w:p>
+    <w:p>
+      <w:pPr>
+        <w:pStyle w:val="5"/>
+      </w:pPr>
+      <w:r>
+        <w:t xml:space="preserve">App.getAppPath() </w:t>
+      </w:r>
+    </w:p>
+    <w:p>
+      <w:r>
+        <w:rPr>
+          <w:rFonts w:hint="eastAsia"/>
+        </w:rPr>
+        <w:t>返回S</w:t>
+      </w:r>
+      <w:r>
+        <w:t>tring</w:t>
+      </w:r>
+      <w:r>
+        <w:rPr>
+          <w:rFonts w:hint="eastAsia"/>
+        </w:rPr>
+        <w:t>类型-当前应用程序所在目录</w:t>
+      </w:r>
+    </w:p>
+    <w:p>
+      <w:pPr>
+        <w:pStyle w:val="5"/>
+      </w:pPr>
+      <w:r>
+        <w:t>App.getPath(name)</w:t>
+      </w:r>
+    </w:p>
+    <w:p>
+      <w:r>
+        <w:t xml:space="preserve">Home – </w:t>
+      </w:r>
+      <w:r>
+        <w:rPr>
+          <w:rFonts w:hint="eastAsia"/>
+        </w:rPr>
+        <w:t>用户的h</w:t>
+      </w:r>
+      <w:r>
+        <w:t>ome</w:t>
+      </w:r>
+      <w:r>
+        <w:rPr>
+          <w:rFonts w:hint="eastAsia"/>
+        </w:rPr>
+        <w:t>文件夹目录</w:t>
+      </w:r>
+    </w:p>
+    <w:p>
+      <w:r>
+        <w:t xml:space="preserve">appData – </w:t>
+      </w:r>
+      <w:r>
+        <w:rPr>
+          <w:rFonts w:hint="eastAsia"/>
+        </w:rPr>
+        <w:t xml:space="preserve">当前用户的 应用数据文件夹 </w:t>
+      </w:r>
+    </w:p>
+    <w:p>
+      <w:pPr>
+        <w:pStyle w:val="a5"/>
+        <w:numPr>
+          <w:ilvl w:val="1"/>
+          <w:numId w:val="3"/>
+        </w:numPr>
+        <w:ind w:firstLineChars="0"/>
+      </w:pPr>
+      <w:r>
+        <w:rPr>
+          <w:rFonts w:hint="eastAsia"/>
+        </w:rPr>
+        <w:t>%</w:t>
+      </w:r>
+      <w:r>
+        <w:t>APPDATA% Windows</w:t>
+      </w:r>
+      <w:r>
+        <w:rPr>
+          <w:rFonts w:hint="eastAsia"/>
+        </w:rPr>
+        <w:t>中</w:t>
+      </w:r>
+    </w:p>
+    <w:p>
+      <w:pPr>
+        <w:pStyle w:val="a5"/>
+        <w:numPr>
+          <w:ilvl w:val="1"/>
+          <w:numId w:val="3"/>
+        </w:numPr>
+        <w:ind w:firstLineChars="0"/>
+      </w:pPr>
+      <w:r>
+        <w:rPr>
+          <w:rFonts w:hint="eastAsia"/>
+        </w:rPr>
+        <w:t>$</w:t>
+      </w:r>
+      <w:r>
+        <w:t xml:space="preserve">XDG_CONFIG_HOME </w:t>
+      </w:r>
+      <w:r>
+        <w:rPr>
+          <w:rFonts w:hint="eastAsia"/>
+        </w:rPr>
+        <w:t>or</w:t>
+      </w:r>
+      <w:r>
+        <w:t xml:space="preserve"> </w:t>
+      </w:r>
+      <w:r>
+        <w:tab/>
+        <w:t xml:space="preserve">~/.config </w:t>
+      </w:r>
+      <w:r>
+        <w:rPr>
+          <w:rFonts w:hint="eastAsia"/>
+        </w:rPr>
+        <w:t>Linu</w:t>
+      </w:r>
+      <w:r>
+        <w:t>x</w:t>
+      </w:r>
+      <w:r>
+        <w:rPr>
+          <w:rFonts w:hint="eastAsia"/>
+        </w:rPr>
+        <w:t>中</w:t>
+      </w:r>
+    </w:p>
+    <w:p>
+      <w:pPr>
+        <w:pStyle w:val="a5"/>
+        <w:numPr>
+          <w:ilvl w:val="1"/>
+          <w:numId w:val="3"/>
+        </w:numPr>
+        <w:ind w:firstLineChars="0"/>
+      </w:pPr>
+      <w:r>
+        <w:rPr>
+          <w:rFonts w:hint="eastAsia"/>
+        </w:rPr>
+        <w:t>~/</w:t>
+      </w:r>
+      <w:r>
+        <w:t>Library/Application Support macOS</w:t>
+      </w:r>
+      <w:r>
+        <w:rPr>
+          <w:rFonts w:hint="eastAsia"/>
+        </w:rPr>
+        <w:t>中</w:t>
+      </w:r>
+    </w:p>
+    <w:p>
+      <w:r>
+        <w:rPr>
+          <w:rFonts w:hint="eastAsia"/>
+        </w:rPr>
+        <w:t>u</w:t>
+      </w:r>
+      <w:r>
+        <w:t>serData</w:t>
+      </w:r>
+      <w:r>
+        <w:rPr>
+          <w:rFonts w:hint="eastAsia"/>
+        </w:rPr>
+        <w:t>存储你应用程序设置文件的文件夹，默认是a</w:t>
+      </w:r>
+      <w:r>
+        <w:t>ppData</w:t>
+      </w:r>
+      <w:r>
+        <w:rPr>
+          <w:rFonts w:hint="eastAsia"/>
+        </w:rPr>
+        <w:t>文件夹附加应用的名称</w:t>
+      </w:r>
+    </w:p>
+    <w:p>
+      <w:r>
+        <w:rPr>
+          <w:rFonts w:hint="eastAsia"/>
+        </w:rPr>
+        <w:t>ca</w:t>
+      </w:r>
+      <w:r>
+        <w:t xml:space="preserve">che </w:t>
+      </w:r>
+      <w:r>
+        <w:rPr>
+          <w:rFonts w:hint="eastAsia"/>
+        </w:rPr>
+        <w:t>缓存</w:t>
+      </w:r>
+    </w:p>
+    <w:p>
+      <w:r>
+        <w:rPr>
+          <w:rFonts w:hint="eastAsia"/>
+        </w:rPr>
+        <w:t>t</w:t>
+      </w:r>
+      <w:r>
+        <w:t xml:space="preserve">emp </w:t>
+      </w:r>
+      <w:r>
+        <w:rPr>
+          <w:rFonts w:hint="eastAsia"/>
+        </w:rPr>
+        <w:t>临时目录</w:t>
+      </w:r>
+    </w:p>
+    <w:p>
+      <w:r>
+        <w:rPr>
+          <w:rFonts w:hint="eastAsia"/>
+        </w:rPr>
+        <w:t>e</w:t>
+      </w:r>
+      <w:r>
+        <w:t xml:space="preserve">xe </w:t>
+      </w:r>
+      <w:r>
+        <w:rPr>
+          <w:rFonts w:hint="eastAsia"/>
+        </w:rPr>
+        <w:t>当前执行的文件</w:t>
+      </w:r>
+    </w:p>
+    <w:p>
+      <w:r>
+        <w:rPr>
+          <w:rFonts w:hint="eastAsia"/>
+        </w:rPr>
+        <w:t>m</w:t>
+      </w:r>
+      <w:r>
+        <w:t>odule libchromiumcontent</w:t>
+      </w:r>
+      <w:r>
+        <w:rPr>
+          <w:rFonts w:hint="eastAsia"/>
+        </w:rPr>
+        <w:t>库</w:t>
+      </w:r>
+    </w:p>
+    <w:p>
+      <w:r>
+        <w:rPr>
+          <w:rFonts w:hint="eastAsia"/>
+        </w:rPr>
+        <w:t>d</w:t>
+      </w:r>
+      <w:r>
+        <w:t xml:space="preserve">esktop </w:t>
+      </w:r>
+      <w:r>
+        <w:rPr>
+          <w:rFonts w:hint="eastAsia"/>
+        </w:rPr>
+        <w:t>当前用户的桌面目录</w:t>
+      </w:r>
+    </w:p>
+    <w:p>
+      <w:r>
+        <w:rPr>
+          <w:rFonts w:hint="eastAsia"/>
+        </w:rPr>
+        <w:t>d</w:t>
+      </w:r>
+      <w:r>
+        <w:t xml:space="preserve">ocuments </w:t>
+      </w:r>
+      <w:r>
+        <w:rPr>
+          <w:rFonts w:hint="eastAsia"/>
+        </w:rPr>
+        <w:t>“我的文档”目录</w:t>
+      </w:r>
+    </w:p>
+    <w:p>
+      <w:r>
+        <w:rPr>
+          <w:rFonts w:hint="eastAsia"/>
+        </w:rPr>
+        <w:t>d</w:t>
+      </w:r>
+      <w:r>
+        <w:t>ownloads “</w:t>
+      </w:r>
+      <w:r>
+        <w:rPr>
+          <w:rFonts w:hint="eastAsia"/>
+        </w:rPr>
+        <w:t>下载”目录</w:t>
+      </w:r>
+    </w:p>
+    <w:p>
+      <w:r>
+        <w:rPr>
+          <w:rFonts w:hint="eastAsia"/>
+        </w:rPr>
+        <w:lastRenderedPageBreak/>
+        <w:t>m</w:t>
+      </w:r>
+      <w:r>
+        <w:t xml:space="preserve">usic </w:t>
+      </w:r>
+      <w:r>
+        <w:rPr>
+          <w:rFonts w:hint="eastAsia"/>
+        </w:rPr>
+        <w:t>音乐目录</w:t>
+      </w:r>
+    </w:p>
+    <w:p>
+      <w:r>
+        <w:rPr>
+          <w:rFonts w:hint="eastAsia"/>
+        </w:rPr>
+        <w:t>p</w:t>
+      </w:r>
+      <w:r>
+        <w:t xml:space="preserve">ictures </w:t>
+      </w:r>
+      <w:r>
+        <w:rPr>
+          <w:rFonts w:hint="eastAsia"/>
+        </w:rPr>
+        <w:t>用户p</w:t>
+      </w:r>
+      <w:r>
+        <w:t>ictures</w:t>
+      </w:r>
+      <w:r>
+        <w:rPr>
+          <w:rFonts w:hint="eastAsia"/>
+        </w:rPr>
+        <w:t>目录</w:t>
+      </w:r>
+    </w:p>
+    <w:p>
+      <w:r>
+        <w:rPr>
+          <w:rFonts w:hint="eastAsia"/>
+        </w:rPr>
+        <w:t>v</w:t>
+      </w:r>
+      <w:r>
+        <w:t xml:space="preserve">ideos </w:t>
+      </w:r>
+      <w:r>
+        <w:rPr>
+          <w:rFonts w:hint="eastAsia"/>
+        </w:rPr>
+        <w:t>用户v</w:t>
+      </w:r>
+      <w:r>
+        <w:t>ideos</w:t>
+      </w:r>
+      <w:r>
+        <w:rPr>
+          <w:rFonts w:hint="eastAsia"/>
+        </w:rPr>
+        <w:t>目录</w:t>
+      </w:r>
+    </w:p>
+    <w:p>
+      <w:r>
+        <w:rPr>
+          <w:rFonts w:hint="eastAsia"/>
+        </w:rPr>
+        <w:t>l</w:t>
+      </w:r>
+      <w:r>
+        <w:t xml:space="preserve">og </w:t>
+      </w:r>
+      <w:r>
+        <w:rPr>
+          <w:rFonts w:hint="eastAsia"/>
+        </w:rPr>
+        <w:t>你的a</w:t>
+      </w:r>
+      <w:r>
+        <w:t>pp</w:t>
+      </w:r>
+      <w:r>
+        <w:rPr>
+          <w:rFonts w:hint="eastAsia"/>
+        </w:rPr>
+        <w:t>的l</w:t>
+      </w:r>
+      <w:r>
+        <w:t>og</w:t>
+      </w:r>
+      <w:r>
+        <w:rPr>
+          <w:rFonts w:hint="eastAsia"/>
+        </w:rPr>
+        <w:t>目录</w:t>
+      </w:r>
+    </w:p>
+    <w:p>
+      <w:r>
+        <w:rPr>
+          <w:rFonts w:hint="eastAsia"/>
+        </w:rPr>
+        <w:t>p</w:t>
+      </w:r>
+      <w:r>
+        <w:t>epperFlashSystemPlugin  Pepper Flash</w:t>
+      </w:r>
+      <w:r>
+        <w:rPr>
+          <w:rFonts w:hint="eastAsia"/>
+        </w:rPr>
+        <w:t>插件的全路径</w:t>
+      </w:r>
+    </w:p>
+    <w:p/>
+    <w:p>
+      <w:r>
+        <w:rPr>
+          <w:rFonts w:hint="eastAsia"/>
+        </w:rPr>
+        <w:t>返回S</w:t>
+      </w:r>
+      <w:r>
+        <w:t xml:space="preserve">tring </w:t>
+      </w:r>
+      <w:r>
+        <w:rPr>
+          <w:rFonts w:hint="eastAsia"/>
+        </w:rPr>
+        <w:t>以n</w:t>
+      </w:r>
+      <w:r>
+        <w:t>ame</w:t>
+      </w:r>
+      <w:r>
+        <w:rPr>
+          <w:rFonts w:hint="eastAsia"/>
+        </w:rPr>
+        <w:t>参数指定的文件夹或文件路径。当失败时抛出E</w:t>
+      </w:r>
+      <w:r>
+        <w:t>rror</w:t>
+      </w:r>
+      <w:r>
+        <w:rPr>
+          <w:rFonts w:hint="eastAsia"/>
+        </w:rPr>
+        <w:t>。</w:t>
+      </w:r>
+    </w:p>
+    <w:p/>
+    <w:p>
+      <w:r>
+        <w:t xml:space="preserve">If app.getPath(‘logs’) </w:t>
+      </w:r>
+      <w:r>
+        <w:rPr>
+          <w:rFonts w:hint="eastAsia"/>
+        </w:rPr>
+        <w:t xml:space="preserve">is </w:t>
+      </w:r>
+      <w:r>
+        <w:t>called without called app.setAppLogsPath() being called first, a default log directory will be created equivalent to calling app.setAppLogsPath() without a path parameter.</w:t>
+      </w:r>
+    </w:p>
+    <w:p>
+      <w:pPr>
+        <w:rPr>
+          <w:rFonts w:hint="eastAsia"/>
+        </w:rPr>
+      </w:pPr>
+      <w:bookmarkStart w:id="0" w:name="_GoBack"/>
+      <w:bookmarkEnd w:id="0"/>
+    </w:p>
+    <w:p>
+      <w:pPr>
+        <w:rPr>
+          <w:rFonts w:hint="eastAsia"/>
+        </w:rPr>
+      </w:pPr>
+    </w:p>
+    <w:p>
+      <w:pPr>
         <w:pStyle w:val="3"/>
       </w:pPr>
       <w:r>
@@ -1322,21 +1826,62 @@
         <w:pStyle w:val="3"/>
       </w:pPr>
       <w:r>
+        <w:t>WebContents</w:t>
+      </w:r>
+    </w:p>
+    <w:p>
+      <w:r>
+        <w:rPr>
+          <w:rFonts w:hint="eastAsia"/>
+        </w:rPr>
+        <w:t>渲染和控制</w:t>
+      </w:r>
+      <w:r>
+        <w:t xml:space="preserve"> BrowserWindow 实例的内容。webContents 是 EventEmitter 的实例， 负责渲染和控制网页, 是 BrowserWindow 对象的一个属性。</w:t>
+      </w:r>
+    </w:p>
+    <w:p>
+      <w:pPr>
+        <w:pStyle w:val="3"/>
+      </w:pPr>
+      <w:r>
+        <w:rPr>
+          <w:rFonts w:hint="eastAsia"/>
+        </w:rPr>
         <w:lastRenderedPageBreak/>
-        <w:t>WebContents</w:t>
-      </w:r>
-    </w:p>
-    <w:p>
-      <w:r>
-        <w:rPr>
-          <w:rFonts w:hint="eastAsia"/>
-        </w:rPr>
-        <w:t>渲染和控制</w:t>
-      </w:r>
-      <w:r>
-        <w:t xml:space="preserve"> BrowserWindow 实例的内容。webContents 是 EventEmitter 的实例， 负责渲染和控制网页, 是 BrowserWindow 对象的一个属性。</w:t>
-      </w:r>
-    </w:p>
+        <w:t>i</w:t>
+      </w:r>
+      <w:r>
+        <w:t>pcRenderer</w:t>
+      </w:r>
+    </w:p>
+    <w:p>
+      <w:r>
+        <w:rPr>
+          <w:rFonts w:hint="eastAsia"/>
+        </w:rPr>
+        <w:t>从渲染器进程到主进程的异步通信。</w:t>
+      </w:r>
+    </w:p>
+    <w:p/>
+    <w:p>
+      <w:r>
+        <w:rPr>
+          <w:rFonts w:hint="eastAsia"/>
+        </w:rPr>
+        <w:t>进程</w:t>
+      </w:r>
+      <w:r>
+        <w:t>: Renderer</w:t>
+      </w:r>
+    </w:p>
+    <w:p/>
+    <w:p>
+      <w:r>
+        <w:t>ipcRenderer 是一个 EventEmitter 的实例。 你可以使用它提供的一些方法从渲染进程 (web 页面) 发送同步或异步的消息到主进程。 也可以接收主进程回复的消息。</w:t>
+      </w:r>
+    </w:p>
+    <w:p/>
     <w:p>
       <w:pPr>
         <w:pStyle w:val="3"/>
@@ -1345,39 +1890,38 @@
         <w:rPr>
           <w:rFonts w:hint="eastAsia"/>
         </w:rPr>
-        <w:t>i</w:t>
-      </w:r>
-      <w:r>
-        <w:t>pcRenderer</w:t>
-      </w:r>
-    </w:p>
-    <w:p>
-      <w:r>
-        <w:rPr>
-          <w:rFonts w:hint="eastAsia"/>
-        </w:rPr>
-        <w:t>从渲染器进程到主进程的异步通信。</w:t>
-      </w:r>
-    </w:p>
-    <w:p/>
-    <w:p>
-      <w:r>
-        <w:rPr>
-          <w:rFonts w:hint="eastAsia"/>
-        </w:rPr>
-        <w:t>进程</w:t>
-      </w:r>
-      <w:r>
-        <w:t>: Renderer</w:t>
-      </w:r>
-    </w:p>
-    <w:p/>
-    <w:p>
-      <w:r>
-        <w:t>ipcRenderer 是一个 EventEmitter 的实例。 你可以使用它提供的一些方法从渲染进程 (web 页面) 发送同步或异步的消息到主进程。 也可以接收主进程回复的消息。</w:t>
-      </w:r>
-    </w:p>
-    <w:p/>
+        <w:t>r</w:t>
+      </w:r>
+      <w:r>
+        <w:t>emote</w:t>
+      </w:r>
+    </w:p>
+    <w:p>
+      <w:r>
+        <w:rPr>
+          <w:rFonts w:hint="eastAsia"/>
+        </w:rPr>
+        <w:t>在渲染进程中使用主进程模块。在渲染进程中，它代表主进程。使用r</w:t>
+      </w:r>
+      <w:r>
+        <w:t>emote</w:t>
+      </w:r>
+      <w:r>
+        <w:rPr>
+          <w:rFonts w:hint="eastAsia"/>
+        </w:rPr>
+        <w:t>模块，可以调用m</w:t>
+      </w:r>
+      <w:r>
+        <w:t>ain</w:t>
+      </w:r>
+      <w:r>
+        <w:rPr>
+          <w:rFonts w:hint="eastAsia"/>
+        </w:rPr>
+        <w:t>进程对象的方法。</w:t>
+      </w:r>
+    </w:p>
     <w:p>
       <w:pPr>
         <w:pStyle w:val="3"/>
@@ -1386,46 +1930,6 @@
         <w:rPr>
           <w:rFonts w:hint="eastAsia"/>
         </w:rPr>
-        <w:t>r</w:t>
-      </w:r>
-      <w:r>
-        <w:t>emote</w:t>
-      </w:r>
-    </w:p>
-    <w:p>
-      <w:r>
-        <w:rPr>
-          <w:rFonts w:hint="eastAsia"/>
-        </w:rPr>
-        <w:t>在渲染进程中使用主进程模块。在渲染进程中，它代表主进程。使用r</w:t>
-      </w:r>
-      <w:r>
-        <w:t>emote</w:t>
-      </w:r>
-      <w:r>
-        <w:rPr>
-          <w:rFonts w:hint="eastAsia"/>
-        </w:rPr>
-        <w:t>模块，可以调用m</w:t>
-      </w:r>
-      <w:r>
-        <w:t>ain</w:t>
-      </w:r>
-      <w:r>
-        <w:rPr>
-          <w:rFonts w:hint="eastAsia"/>
-        </w:rPr>
-        <w:t>进程对象的方法。</w:t>
-      </w:r>
-    </w:p>
-    <w:p>
-      <w:pPr>
-        <w:pStyle w:val="3"/>
-      </w:pPr>
-      <w:r>
-        <w:rPr>
-          <w:rFonts w:hint="eastAsia"/>
-        </w:rPr>
         <w:t>we</w:t>
       </w:r>
       <w:r>
@@ -1571,7 +2075,6 @@
         <w:rPr>
           <w:rFonts w:hint="eastAsia"/>
         </w:rPr>
-        <w:lastRenderedPageBreak/>
         <w:t> </w:t>
       </w:r>
       <w:r>
@@ -1631,6 +2134,7 @@
         <w:rPr>
           <w:rFonts w:hint="eastAsia"/>
         </w:rPr>
+        <w:lastRenderedPageBreak/>
         <w:t>第一个e</w:t>
       </w:r>
       <w:r>
@@ -1824,7 +2328,6 @@
     </w:p>
     <w:p>
       <w:r>
-        <w:lastRenderedPageBreak/>
         <w:t xml:space="preserve">      createWindow()</w:t>
       </w:r>
     </w:p>
@@ -2039,7 +2542,7 @@
   <w:abstractNum w:abstractNumId="2" w15:restartNumberingAfterBreak="0">
     <w:nsid w:val="581B5A27"/>
     <w:multiLevelType w:val="hybridMultilevel"/>
-    <w:tmpl w:val="E99A7820"/>
+    <w:tmpl w:val="45622BF2"/>
     <w:lvl w:ilvl="0" w:tplc="04090001">
       <w:start w:val="1"/>
       <w:numFmt w:val="bullet"/>
@@ -2645,7 +3148,6 @@
     <w:next w:val="a"/>
     <w:link w:val="40"/>
     <w:uiPriority w:val="9"/>
-    <w:semiHidden/>
     <w:unhideWhenUsed/>
     <w:qFormat/>
     <w:rsid w:val="00096A56"/>
@@ -2673,7 +3175,6 @@
     <w:next w:val="a"/>
     <w:link w:val="50"/>
     <w:uiPriority w:val="9"/>
-    <w:semiHidden/>
     <w:unhideWhenUsed/>
     <w:qFormat/>
     <w:rsid w:val="00096A56"/>
@@ -2908,7 +3409,6 @@
     <w:basedOn w:val="a0"/>
     <w:link w:val="4"/>
     <w:uiPriority w:val="9"/>
-    <w:semiHidden/>
     <w:rsid w:val="00096A56"/>
     <w:rPr>
       <w:rFonts w:asciiTheme="majorHAnsi" w:eastAsiaTheme="majorEastAsia" w:hAnsiTheme="majorHAnsi" w:cstheme="majorBidi"/>
@@ -2923,7 +3423,6 @@
     <w:basedOn w:val="a0"/>
     <w:link w:val="5"/>
     <w:uiPriority w:val="9"/>
-    <w:semiHidden/>
     <w:rsid w:val="00096A56"/>
     <w:rPr>
       <w:b/>

</xml_diff>